<commit_message>
add: added resumes Jan 15, 2024
</commit_message>
<xml_diff>
--- a/2023/softwareEngineer/Verkada/coverLetter.docx
+++ b/2023/softwareEngineer/Verkada/coverLetter.docx
@@ -154,7 +154,14 @@
           <w:rFonts w:ascii="Times New Roman" w:hAnsi="Times New Roman" w:cs="Times New Roman"/>
           <w:lang w:eastAsia="zh-CN"/>
         </w:rPr>
-        <w:t xml:space="preserve">backend </w:t>
+        <w:t>frontend</w:t>
+      </w:r>
+      <w:r>
+        <w:rPr>
+          <w:rFonts w:ascii="Times New Roman" w:hAnsi="Times New Roman" w:cs="Times New Roman"/>
+          <w:lang w:eastAsia="zh-CN"/>
+        </w:rPr>
+        <w:t xml:space="preserve"> </w:t>
       </w:r>
       <w:r>
         <w:rPr>

</xml_diff>